<commit_message>
update ros learning documents
</commit_message>
<xml_diff>
--- a/ROSLearning/Doc/FAQ.docx
+++ b/ROSLearning/Doc/FAQ.docx
@@ -66,7 +66,7 @@
       <w:r>
         <w:fldChar w:fldCharType="separate"/>
       </w:r>
-      <w:hyperlink w:anchor="_Toc149254199" w:history="1">
+      <w:hyperlink w:anchor="_Toc153394809" w:history="1">
         <w:r>
           <w:rPr>
             <w:rStyle w:val="af0"/>
@@ -93,7 +93,7 @@
             <w:noProof/>
             <w:webHidden/>
           </w:rPr>
-          <w:instrText xml:space="preserve"> PAGEREF _Toc149254199 \h </w:instrText>
+          <w:instrText xml:space="preserve"> PAGEREF _Toc153394809 \h </w:instrText>
         </w:r>
         <w:r>
           <w:rPr>
@@ -138,13 +138,13 @@
           <w14:ligatures w14:val="standardContextual"/>
         </w:rPr>
       </w:pPr>
-      <w:hyperlink w:anchor="_Toc149254200" w:history="1">
+      <w:hyperlink w:anchor="_Toc153394810" w:history="1">
         <w:r>
           <w:rPr>
             <w:rStyle w:val="af0"/>
             <w:noProof/>
           </w:rPr>
-          <w:t>功能包类</w:t>
+          <w:t>概念类</w:t>
         </w:r>
         <w:r>
           <w:rPr>
@@ -165,7 +165,7 @@
             <w:noProof/>
             <w:webHidden/>
           </w:rPr>
-          <w:instrText xml:space="preserve"> PAGEREF _Toc149254200 \h </w:instrText>
+          <w:instrText xml:space="preserve"> PAGEREF _Toc153394810 \h </w:instrText>
         </w:r>
         <w:r>
           <w:rPr>
@@ -206,7 +206,7 @@
           <w14:ligatures w14:val="standardContextual"/>
         </w:rPr>
       </w:pPr>
-      <w:hyperlink w:anchor="_Toc149254201" w:history="1">
+      <w:hyperlink w:anchor="_Toc153394811" w:history="1">
         <w:r>
           <w:rPr>
             <w:rStyle w:val="af0"/>
@@ -227,7 +227,7 @@
           <w:rPr>
             <w:rStyle w:val="af0"/>
           </w:rPr>
-          <w:t>修改功能包依赖项</w:t>
+          <w:t>色彩模型</w:t>
         </w:r>
         <w:r>
           <w:rPr>
@@ -245,7 +245,7 @@
           <w:rPr>
             <w:webHidden/>
           </w:rPr>
-          <w:instrText xml:space="preserve"> PAGEREF _Toc149254201 \h </w:instrText>
+          <w:instrText xml:space="preserve"> PAGEREF _Toc153394811 \h </w:instrText>
         </w:r>
         <w:r>
           <w:rPr>
@@ -286,13 +286,13 @@
           <w14:ligatures w14:val="standardContextual"/>
         </w:rPr>
       </w:pPr>
-      <w:hyperlink w:anchor="_Toc149254202" w:history="1">
+      <w:hyperlink w:anchor="_Toc153394812" w:history="1">
         <w:r>
           <w:rPr>
             <w:rStyle w:val="af0"/>
             <w:noProof/>
           </w:rPr>
-          <w:t>编译类</w:t>
+          <w:t>功能包类</w:t>
         </w:r>
         <w:r>
           <w:rPr>
@@ -313,7 +313,7 @@
             <w:noProof/>
             <w:webHidden/>
           </w:rPr>
-          <w:instrText xml:space="preserve"> PAGEREF _Toc149254202 \h </w:instrText>
+          <w:instrText xml:space="preserve"> PAGEREF _Toc153394812 \h </w:instrText>
         </w:r>
         <w:r>
           <w:rPr>
@@ -354,7 +354,7 @@
           <w14:ligatures w14:val="standardContextual"/>
         </w:rPr>
       </w:pPr>
-      <w:hyperlink w:anchor="_Toc149254203" w:history="1">
+      <w:hyperlink w:anchor="_Toc153394813" w:history="1">
         <w:r>
           <w:rPr>
             <w:rStyle w:val="af0"/>
@@ -375,7 +375,7 @@
           <w:rPr>
             <w:rStyle w:val="af0"/>
           </w:rPr>
-          <w:t>已经包含了正确的头文件并且在CMakeLists.txt中正确地链接了所需的库，但仍然遇到链接错误</w:t>
+          <w:t>修改功能包依赖项</w:t>
         </w:r>
         <w:r>
           <w:rPr>
@@ -393,7 +393,7 @@
           <w:rPr>
             <w:webHidden/>
           </w:rPr>
-          <w:instrText xml:space="preserve"> PAGEREF _Toc149254203 \h </w:instrText>
+          <w:instrText xml:space="preserve"> PAGEREF _Toc153394813 \h </w:instrText>
         </w:r>
         <w:r>
           <w:rPr>
@@ -434,13 +434,13 @@
           <w14:ligatures w14:val="standardContextual"/>
         </w:rPr>
       </w:pPr>
-      <w:hyperlink w:anchor="_Toc149254204" w:history="1">
+      <w:hyperlink w:anchor="_Toc153394814" w:history="1">
         <w:r>
           <w:rPr>
             <w:rStyle w:val="af0"/>
             <w:noProof/>
           </w:rPr>
-          <w:t>运行过程类</w:t>
+          <w:t>编译类</w:t>
         </w:r>
         <w:r>
           <w:rPr>
@@ -461,7 +461,7 @@
             <w:noProof/>
             <w:webHidden/>
           </w:rPr>
-          <w:instrText xml:space="preserve"> PAGEREF _Toc149254204 \h </w:instrText>
+          <w:instrText xml:space="preserve"> PAGEREF _Toc153394814 \h </w:instrText>
         </w:r>
         <w:r>
           <w:rPr>
@@ -502,7 +502,7 @@
           <w14:ligatures w14:val="standardContextual"/>
         </w:rPr>
       </w:pPr>
-      <w:hyperlink w:anchor="_Toc149254205" w:history="1">
+      <w:hyperlink w:anchor="_Toc153394815" w:history="1">
         <w:r>
           <w:rPr>
             <w:rStyle w:val="af0"/>
@@ -523,7 +523,7 @@
           <w:rPr>
             <w:rStyle w:val="af0"/>
           </w:rPr>
-          <w:t>"No such diractory and file: 没有该目录啥啥啥</w:t>
+          <w:t>已经包含了正确的头文件并且在CMakeLists.txt中正确地链接了所需的库，但仍然遇到链接错误</w:t>
         </w:r>
         <w:r>
           <w:rPr>
@@ -541,7 +541,7 @@
           <w:rPr>
             <w:webHidden/>
           </w:rPr>
-          <w:instrText xml:space="preserve"> PAGEREF _Toc149254205 \h </w:instrText>
+          <w:instrText xml:space="preserve"> PAGEREF _Toc153394815 \h </w:instrText>
         </w:r>
         <w:r>
           <w:rPr>
@@ -562,6 +562,78 @@
         </w:r>
         <w:r>
           <w:rPr>
+            <w:webHidden/>
+          </w:rPr>
+          <w:fldChar w:fldCharType="end"/>
+        </w:r>
+      </w:hyperlink>
+    </w:p>
+    <w:p>
+      <w:pPr>
+        <w:pStyle w:val="TOC1"/>
+        <w:tabs>
+          <w:tab w:val="right" w:leader="hyphen" w:pos="8296"/>
+        </w:tabs>
+        <w:rPr>
+          <w:rFonts w:eastAsiaTheme="minorEastAsia" w:cstheme="minorBidi"/>
+          <w:noProof/>
+          <w:kern w:val="2"/>
+          <w:sz w:val="21"/>
+          <w14:ligatures w14:val="standardContextual"/>
+        </w:rPr>
+      </w:pPr>
+      <w:hyperlink w:anchor="_Toc153394816" w:history="1">
+        <w:r>
+          <w:rPr>
+            <w:rStyle w:val="af0"/>
+            <w:noProof/>
+          </w:rPr>
+          <w:t>运行过程类</w:t>
+        </w:r>
+        <w:r>
+          <w:rPr>
+            <w:noProof/>
+            <w:webHidden/>
+          </w:rPr>
+          <w:tab/>
+        </w:r>
+        <w:r>
+          <w:rPr>
+            <w:noProof/>
+            <w:webHidden/>
+          </w:rPr>
+          <w:fldChar w:fldCharType="begin"/>
+        </w:r>
+        <w:r>
+          <w:rPr>
+            <w:noProof/>
+            <w:webHidden/>
+          </w:rPr>
+          <w:instrText xml:space="preserve"> PAGEREF _Toc153394816 \h </w:instrText>
+        </w:r>
+        <w:r>
+          <w:rPr>
+            <w:noProof/>
+            <w:webHidden/>
+          </w:rPr>
+        </w:r>
+        <w:r>
+          <w:rPr>
+            <w:noProof/>
+            <w:webHidden/>
+          </w:rPr>
+          <w:fldChar w:fldCharType="separate"/>
+        </w:r>
+        <w:r>
+          <w:rPr>
+            <w:noProof/>
+            <w:webHidden/>
+          </w:rPr>
+          <w:t>5</w:t>
+        </w:r>
+        <w:r>
+          <w:rPr>
+            <w:noProof/>
             <w:webHidden/>
           </w:rPr>
           <w:fldChar w:fldCharType="end"/>
@@ -578,7 +650,7 @@
           <w14:ligatures w14:val="standardContextual"/>
         </w:rPr>
       </w:pPr>
-      <w:hyperlink w:anchor="_Toc149254206" w:history="1">
+      <w:hyperlink w:anchor="_Toc153394817" w:history="1">
         <w:r>
           <w:rPr>
             <w:rStyle w:val="af0"/>
@@ -599,7 +671,7 @@
           <w:rPr>
             <w:rStyle w:val="af0"/>
           </w:rPr>
-          <w:t>/usr/bin/env: "python\r": 没有那个文件或目录</w:t>
+          <w:t>"No such diractory and file: 没有该目录啥啥啥</w:t>
         </w:r>
         <w:r>
           <w:rPr>
@@ -617,7 +689,7 @@
           <w:rPr>
             <w:webHidden/>
           </w:rPr>
-          <w:instrText xml:space="preserve"> PAGEREF _Toc149254206 \h </w:instrText>
+          <w:instrText xml:space="preserve"> PAGEREF _Toc153394817 \h </w:instrText>
         </w:r>
         <w:r>
           <w:rPr>
@@ -634,7 +706,95 @@
           <w:rPr>
             <w:webHidden/>
           </w:rPr>
-          <w:t>4</w:t>
+          <w:t>5</w:t>
+        </w:r>
+        <w:r>
+          <w:rPr>
+            <w:webHidden/>
+          </w:rPr>
+          <w:fldChar w:fldCharType="end"/>
+        </w:r>
+      </w:hyperlink>
+    </w:p>
+    <w:p>
+      <w:pPr>
+        <w:pStyle w:val="TOC2"/>
+        <w:rPr>
+          <w:rFonts w:asciiTheme="minorHAnsi" w:eastAsiaTheme="minorEastAsia" w:hAnsiTheme="minorHAnsi" w:cstheme="minorBidi"/>
+          <w:kern w:val="2"/>
+          <w:sz w:val="21"/>
+          <w14:ligatures w14:val="standardContextual"/>
+        </w:rPr>
+      </w:pPr>
+      <w:hyperlink w:anchor="_Toc153394818" w:history="1">
+        <w:r>
+          <w:rPr>
+            <w:rStyle w:val="af0"/>
+            <w:rFonts w:ascii="Wingdings" w:hAnsi="Wingdings"/>
+          </w:rPr>
+          <w:t></w:t>
+        </w:r>
+        <w:r>
+          <w:rPr>
+            <w:rFonts w:asciiTheme="minorHAnsi" w:eastAsiaTheme="minorEastAsia" w:hAnsiTheme="minorHAnsi" w:cstheme="minorBidi"/>
+            <w:kern w:val="2"/>
+            <w:sz w:val="21"/>
+            <w14:ligatures w14:val="standardContextual"/>
+          </w:rPr>
+          <w:tab/>
+        </w:r>
+        <w:r>
+          <w:rPr>
+            <w:rStyle w:val="af0"/>
+          </w:rPr>
+          <w:t>/usr/bin/env: "python\r": 没有那个文</w:t>
+        </w:r>
+        <w:r>
+          <w:rPr>
+            <w:rStyle w:val="af0"/>
+          </w:rPr>
+          <w:t>件</w:t>
+        </w:r>
+        <w:r>
+          <w:rPr>
+            <w:rStyle w:val="af0"/>
+          </w:rPr>
+          <w:t>或目录</w:t>
+        </w:r>
+        <w:r>
+          <w:rPr>
+            <w:webHidden/>
+          </w:rPr>
+          <w:tab/>
+        </w:r>
+        <w:r>
+          <w:rPr>
+            <w:webHidden/>
+          </w:rPr>
+          <w:fldChar w:fldCharType="begin"/>
+        </w:r>
+        <w:r>
+          <w:rPr>
+            <w:webHidden/>
+          </w:rPr>
+          <w:instrText xml:space="preserve"> PAGEREF _Toc153394818 \h </w:instrText>
+        </w:r>
+        <w:r>
+          <w:rPr>
+            <w:webHidden/>
+          </w:rPr>
+        </w:r>
+        <w:r>
+          <w:rPr>
+            <w:webHidden/>
+          </w:rPr>
+          <w:fldChar w:fldCharType="separate"/>
+        </w:r>
+        <w:r>
+          <w:rPr>
+            <w:webHidden/>
+          </w:rPr>
+          <w:t>5</w:t>
         </w:r>
         <w:r>
           <w:rPr>
@@ -682,7 +842,7 @@
         </w:rPr>
       </w:pPr>
       <w:bookmarkStart w:id="0" w:name="_Toc148111004"/>
-      <w:bookmarkStart w:id="1" w:name="_Toc149254199"/>
+      <w:bookmarkStart w:id="1" w:name="_Toc153394809"/>
       <w:r>
         <w:rPr>
           <w:rStyle w:val="ae"/>
@@ -719,7 +879,6 @@
         <w:pStyle w:val="a0"/>
         <w:rPr>
           <w:rStyle w:val="ae"/>
-          <w:b/>
         </w:rPr>
       </w:pPr>
       <w:r>
@@ -733,8 +892,518 @@
       <w:pPr>
         <w:pStyle w:val="ac"/>
       </w:pPr>
-      <w:bookmarkStart w:id="2" w:name="_Toc148111005"/>
-      <w:bookmarkStart w:id="3" w:name="_Toc149254200"/>
+      <w:bookmarkStart w:id="2" w:name="_Toc153394810"/>
+      <w:r>
+        <w:rPr>
+          <w:rFonts w:hint="eastAsia"/>
+        </w:rPr>
+        <w:lastRenderedPageBreak/>
+        <w:t>概念类</w:t>
+      </w:r>
+      <w:bookmarkEnd w:id="2"/>
+    </w:p>
+    <w:p>
+      <w:pPr>
+        <w:pStyle w:val="a0"/>
+        <w:numPr>
+          <w:ilvl w:val="0"/>
+          <w:numId w:val="11"/>
+        </w:numPr>
+      </w:pPr>
+      <w:bookmarkStart w:id="3" w:name="_Toc153394811"/>
+      <w:r>
+        <w:rPr>
+          <w:rFonts w:hint="eastAsia"/>
+        </w:rPr>
+        <w:t>色彩模型</w:t>
+      </w:r>
+      <w:bookmarkEnd w:id="3"/>
+    </w:p>
+    <w:p>
+      <w:r>
+        <w:rPr>
+          <w:rFonts w:hint="eastAsia"/>
+        </w:rPr>
+        <w:t>HSV</w:t>
+      </w:r>
+      <w:r>
+        <w:rPr>
+          <w:rFonts w:hint="eastAsia"/>
+        </w:rPr>
+        <w:t>（色调，饱和度，亮度）</w:t>
+      </w:r>
+      <w:r>
+        <w:rPr>
+          <w:rFonts w:hint="eastAsia"/>
+        </w:rPr>
+        <w:t>色彩模型</w:t>
+      </w:r>
+    </w:p>
+    <w:p>
+      <w:pPr>
+        <w:numPr>
+          <w:ilvl w:val="1"/>
+          <w:numId w:val="5"/>
+        </w:numPr>
+      </w:pPr>
+      <w:r>
+        <w:rPr>
+          <w:rFonts w:ascii="PingFang SC" w:hAnsi="PingFang SC"/>
+          <w:color w:val="131415"/>
+          <w:shd w:val="clear" w:color="auto" w:fill="FFFFFF"/>
+        </w:rPr>
+        <w:t>面向用户感官的色彩模型</w:t>
+      </w:r>
+      <w:r>
+        <w:rPr>
+          <w:rFonts w:ascii="PingFang SC" w:hAnsi="PingFang SC" w:hint="eastAsia"/>
+          <w:color w:val="131415"/>
+          <w:shd w:val="clear" w:color="auto" w:fill="FFFFFF"/>
+        </w:rPr>
+        <w:t>，利于人类描述色彩。</w:t>
+      </w:r>
+    </w:p>
+    <w:p>
+      <w:pPr>
+        <w:numPr>
+          <w:ilvl w:val="1"/>
+          <w:numId w:val="5"/>
+        </w:numPr>
+      </w:pPr>
+      <w:r>
+        <w:rPr>
+          <w:noProof/>
+        </w:rPr>
+        <w:drawing>
+          <wp:anchor distT="0" distB="0" distL="114300" distR="114300" simplePos="0" relativeHeight="251657728" behindDoc="0" locked="0" layoutInCell="1" allowOverlap="1" wp14:anchorId="280ABCCE" wp14:editId="2833F464">
+            <wp:simplePos x="0" y="0"/>
+            <wp:positionH relativeFrom="column">
+              <wp:posOffset>2570480</wp:posOffset>
+            </wp:positionH>
+            <wp:positionV relativeFrom="paragraph">
+              <wp:posOffset>294640</wp:posOffset>
+            </wp:positionV>
+            <wp:extent cx="2705735" cy="2747010"/>
+            <wp:effectExtent l="0" t="0" r="0" b="0"/>
+            <wp:wrapSquare wrapText="bothSides"/>
+            <wp:docPr id="797129825" name="图片 1"/>
+            <wp:cNvGraphicFramePr>
+              <a:graphicFrameLocks xmlns:a="http://schemas.openxmlformats.org/drawingml/2006/main" noChangeAspect="1"/>
+            </wp:cNvGraphicFramePr>
+            <a:graphic xmlns:a="http://schemas.openxmlformats.org/drawingml/2006/main">
+              <a:graphicData uri="http://schemas.openxmlformats.org/drawingml/2006/picture">
+                <pic:pic xmlns:pic="http://schemas.openxmlformats.org/drawingml/2006/picture">
+                  <pic:nvPicPr>
+                    <pic:cNvPr id="797129825" name="图片 1"/>
+                    <pic:cNvPicPr/>
+                  </pic:nvPicPr>
+                  <pic:blipFill>
+                    <a:blip r:embed="rId8">
+                      <a:extLst>
+                        <a:ext uri="{28A0092B-C50C-407E-A947-70E740481C1C}">
+                          <a14:useLocalDpi xmlns:a14="http://schemas.microsoft.com/office/drawing/2010/main" val="0"/>
+                        </a:ext>
+                      </a:extLst>
+                    </a:blip>
+                    <a:stretch>
+                      <a:fillRect/>
+                    </a:stretch>
+                  </pic:blipFill>
+                  <pic:spPr>
+                    <a:xfrm>
+                      <a:off x="0" y="0"/>
+                      <a:ext cx="2705735" cy="2747010"/>
+                    </a:xfrm>
+                    <a:prstGeom prst="rect">
+                      <a:avLst/>
+                    </a:prstGeom>
+                  </pic:spPr>
+                </pic:pic>
+              </a:graphicData>
+            </a:graphic>
+            <wp14:sizeRelH relativeFrom="margin">
+              <wp14:pctWidth>0</wp14:pctWidth>
+            </wp14:sizeRelH>
+            <wp14:sizeRelV relativeFrom="margin">
+              <wp14:pctHeight>0</wp14:pctHeight>
+            </wp14:sizeRelV>
+          </wp:anchor>
+        </w:drawing>
+      </w:r>
+      <w:r>
+        <w:rPr>
+          <w:noProof/>
+        </w:rPr>
+        <w:drawing>
+          <wp:anchor distT="0" distB="0" distL="114300" distR="114300" simplePos="0" relativeHeight="251667968" behindDoc="0" locked="0" layoutInCell="1" allowOverlap="1" wp14:anchorId="63857796" wp14:editId="1712803E">
+            <wp:simplePos x="0" y="0"/>
+            <wp:positionH relativeFrom="column">
+              <wp:posOffset>635</wp:posOffset>
+            </wp:positionH>
+            <wp:positionV relativeFrom="paragraph">
+              <wp:posOffset>290195</wp:posOffset>
+            </wp:positionV>
+            <wp:extent cx="2686685" cy="2752725"/>
+            <wp:effectExtent l="0" t="0" r="0" b="0"/>
+            <wp:wrapSquare wrapText="bothSides"/>
+            <wp:docPr id="1102167400" name="图片 2"/>
+            <wp:cNvGraphicFramePr>
+              <a:graphicFrameLocks xmlns:a="http://schemas.openxmlformats.org/drawingml/2006/main" noChangeAspect="1"/>
+            </wp:cNvGraphicFramePr>
+            <a:graphic xmlns:a="http://schemas.openxmlformats.org/drawingml/2006/main">
+              <a:graphicData uri="http://schemas.openxmlformats.org/drawingml/2006/picture">
+                <pic:pic xmlns:pic="http://schemas.openxmlformats.org/drawingml/2006/picture">
+                  <pic:nvPicPr>
+                    <pic:cNvPr id="1102167400" name="图片 1102167400"/>
+                    <pic:cNvPicPr/>
+                  </pic:nvPicPr>
+                  <pic:blipFill>
+                    <a:blip r:embed="rId9">
+                      <a:extLst>
+                        <a:ext uri="{28A0092B-C50C-407E-A947-70E740481C1C}">
+                          <a14:useLocalDpi xmlns:a14="http://schemas.microsoft.com/office/drawing/2010/main" val="0"/>
+                        </a:ext>
+                      </a:extLst>
+                    </a:blip>
+                    <a:stretch>
+                      <a:fillRect/>
+                    </a:stretch>
+                  </pic:blipFill>
+                  <pic:spPr>
+                    <a:xfrm>
+                      <a:off x="0" y="0"/>
+                      <a:ext cx="2686685" cy="2752725"/>
+                    </a:xfrm>
+                    <a:prstGeom prst="rect">
+                      <a:avLst/>
+                    </a:prstGeom>
+                  </pic:spPr>
+                </pic:pic>
+              </a:graphicData>
+            </a:graphic>
+            <wp14:sizeRelH relativeFrom="margin">
+              <wp14:pctWidth>0</wp14:pctWidth>
+            </wp14:sizeRelH>
+          </wp:anchor>
+        </w:drawing>
+      </w:r>
+      <w:r>
+        <w:rPr>
+          <w:rFonts w:hint="eastAsia"/>
+        </w:rPr>
+        <w:t>图解</w:t>
+      </w:r>
+    </w:p>
+    <w:p>
+      <w:pPr>
+        <w:numPr>
+          <w:ilvl w:val="0"/>
+          <w:numId w:val="0"/>
+        </w:numPr>
+        <w:ind w:left="860" w:hanging="440"/>
+      </w:pPr>
+    </w:p>
+    <w:p>
+      <w:pPr>
+        <w:numPr>
+          <w:ilvl w:val="1"/>
+          <w:numId w:val="5"/>
+        </w:numPr>
+      </w:pPr>
+      <w:r>
+        <w:rPr>
+          <w:rFonts w:hint="eastAsia"/>
+        </w:rPr>
+        <w:t>Hue</w:t>
+      </w:r>
+      <w:r>
+        <w:t>(</w:t>
+      </w:r>
+      <w:r>
+        <w:rPr>
+          <w:rFonts w:hint="eastAsia"/>
+        </w:rPr>
+        <w:t>色调</w:t>
+      </w:r>
+      <w:r>
+        <w:rPr>
+          <w:rFonts w:hint="eastAsia"/>
+        </w:rPr>
+        <w:t>)</w:t>
+      </w:r>
+      <w:r>
+        <w:rPr>
+          <w:rFonts w:hint="eastAsia"/>
+        </w:rPr>
+        <w:t>：用角度度量，范围</w:t>
+      </w:r>
+      <w:r>
+        <w:rPr>
+          <w:rFonts w:hint="eastAsia"/>
+        </w:rPr>
+        <w:t>0</w:t>
+      </w:r>
+      <w:r>
+        <w:t>~360</w:t>
+      </w:r>
+      <w:r>
+        <w:rPr>
+          <w:rFonts w:hint="eastAsia"/>
+        </w:rPr>
+        <w:t>°，从红色开始逆时针旋转，</w:t>
+      </w:r>
+      <w:r>
+        <w:rPr>
+          <w:rFonts w:hint="eastAsia"/>
+        </w:rPr>
+        <w:t>0</w:t>
+      </w:r>
+      <w:r>
+        <w:rPr>
+          <w:rFonts w:hint="eastAsia"/>
+        </w:rPr>
+        <w:t>°为红色，</w:t>
+      </w:r>
+      <w:r>
+        <w:rPr>
+          <w:rFonts w:hint="eastAsia"/>
+        </w:rPr>
+        <w:t>1</w:t>
+      </w:r>
+      <w:r>
+        <w:t>20</w:t>
+      </w:r>
+      <w:r>
+        <w:rPr>
+          <w:rFonts w:hint="eastAsia"/>
+        </w:rPr>
+        <w:t>°为绿色，</w:t>
+      </w:r>
+      <w:r>
+        <w:rPr>
+          <w:rFonts w:hint="eastAsia"/>
+        </w:rPr>
+        <w:t>2</w:t>
+      </w:r>
+      <w:r>
+        <w:t>40</w:t>
+      </w:r>
+      <w:r>
+        <w:rPr>
+          <w:rFonts w:hint="eastAsia"/>
+        </w:rPr>
+        <w:t>°为蓝色</w:t>
+      </w:r>
+      <w:r>
+        <w:t>……</w:t>
+      </w:r>
+    </w:p>
+    <w:p>
+      <w:pPr>
+        <w:numPr>
+          <w:ilvl w:val="1"/>
+          <w:numId w:val="5"/>
+        </w:numPr>
+      </w:pPr>
+      <w:r>
+        <w:rPr>
+          <w:rFonts w:hint="eastAsia"/>
+        </w:rPr>
+        <w:t>Value</w:t>
+      </w:r>
+      <w:r>
+        <w:t>(</w:t>
+      </w:r>
+      <w:r>
+        <w:rPr>
+          <w:rFonts w:hint="eastAsia"/>
+        </w:rPr>
+        <w:t>亮度</w:t>
+      </w:r>
+      <w:r>
+        <w:rPr>
+          <w:rFonts w:hint="eastAsia"/>
+        </w:rPr>
+        <w:t>)</w:t>
+      </w:r>
+      <w:r>
+        <w:rPr>
+          <w:rFonts w:hint="eastAsia"/>
+        </w:rPr>
+        <w:t>：</w:t>
+      </w:r>
+      <w:r>
+        <w:rPr>
+          <w:rFonts w:hint="eastAsia"/>
+        </w:rPr>
+        <w:t>取值范围</w:t>
+      </w:r>
+      <w:r>
+        <w:rPr>
+          <w:rFonts w:hint="eastAsia"/>
+        </w:rPr>
+        <w:t>0</w:t>
+      </w:r>
+      <w:r>
+        <w:t>%</w:t>
+      </w:r>
+      <w:r>
+        <w:rPr>
+          <w:rFonts w:hint="eastAsia"/>
+        </w:rPr>
+        <w:t>（黑色）</w:t>
+      </w:r>
+      <w:r>
+        <w:t>~100%</w:t>
+      </w:r>
+      <w:r>
+        <w:rPr>
+          <w:rFonts w:hint="eastAsia"/>
+        </w:rPr>
+        <w:t>（白色）</w:t>
+      </w:r>
+      <w:r>
+        <w:rPr>
+          <w:rFonts w:hint="eastAsia"/>
+        </w:rPr>
+        <w:t>，</w:t>
+      </w:r>
+      <w:r>
+        <w:rPr>
+          <w:rFonts w:hint="eastAsia"/>
+        </w:rPr>
+        <w:t>值越大，颜色越明亮</w:t>
+      </w:r>
+      <w:r>
+        <w:rPr>
+          <w:rFonts w:hint="eastAsia"/>
+        </w:rPr>
+        <w:t>。</w:t>
+      </w:r>
+    </w:p>
+    <w:p>
+      <w:pPr>
+        <w:numPr>
+          <w:ilvl w:val="1"/>
+          <w:numId w:val="5"/>
+        </w:numPr>
+      </w:pPr>
+      <w:r>
+        <w:rPr>
+          <w:rFonts w:hint="eastAsia"/>
+        </w:rPr>
+        <w:t>Saturatio</w:t>
+      </w:r>
+      <w:r>
+        <w:t>n</w:t>
+      </w:r>
+      <w:r>
+        <w:rPr>
+          <w:rFonts w:hint="eastAsia"/>
+        </w:rPr>
+        <w:t>(</w:t>
+      </w:r>
+      <w:r>
+        <w:rPr>
+          <w:rFonts w:hint="eastAsia"/>
+        </w:rPr>
+        <w:t>饱和度</w:t>
+      </w:r>
+      <w:r>
+        <w:rPr>
+          <w:rFonts w:hint="eastAsia"/>
+        </w:rPr>
+        <w:t>)</w:t>
+      </w:r>
+      <w:r>
+        <w:rPr>
+          <w:rFonts w:hint="eastAsia"/>
+        </w:rPr>
+        <w:t>：</w:t>
+      </w:r>
+      <w:r>
+        <w:rPr>
+          <w:rFonts w:hint="eastAsia"/>
+        </w:rPr>
+        <w:t>取值范围</w:t>
+      </w:r>
+      <w:r>
+        <w:rPr>
+          <w:rFonts w:hint="eastAsia"/>
+        </w:rPr>
+        <w:t>0</w:t>
+      </w:r>
+      <w:r>
+        <w:t>%~100%</w:t>
+      </w:r>
+      <w:r>
+        <w:rPr>
+          <w:rFonts w:hint="eastAsia"/>
+        </w:rPr>
+        <w:t>，值越大，颜色越艳丽。</w:t>
+      </w:r>
+    </w:p>
+    <w:p>
+      <w:r>
+        <w:rPr>
+          <w:rFonts w:hint="eastAsia"/>
+        </w:rPr>
+        <w:t>RGB</w:t>
+      </w:r>
+      <w:r>
+        <w:rPr>
+          <w:rFonts w:hint="eastAsia"/>
+        </w:rPr>
+        <w:t>（红、绿、蓝）色彩模型</w:t>
+      </w:r>
+    </w:p>
+    <w:p>
+      <w:pPr>
+        <w:numPr>
+          <w:ilvl w:val="1"/>
+          <w:numId w:val="5"/>
+        </w:numPr>
+      </w:pPr>
+      <w:r>
+        <w:t>加色法混色模型。以</w:t>
+      </w:r>
+      <w:r>
+        <w:t>RGB</w:t>
+      </w:r>
+      <w:r>
+        <w:t>三色光互相叠加来实现混色</w:t>
+      </w:r>
+      <w:r>
+        <w:rPr>
+          <w:rFonts w:hint="eastAsia"/>
+        </w:rPr>
+        <w:t>，</w:t>
+      </w:r>
+      <w:r>
+        <w:t>适合于显示器等发光体的显示。</w:t>
+      </w:r>
+      <w:r>
+        <w:rPr>
+          <w:rFonts w:hint="eastAsia"/>
+        </w:rPr>
+        <w:t>（硬件设备常用！）</w:t>
+      </w:r>
+      <w:r>
+        <w:rPr>
+          <w:rFonts w:hint="eastAsia"/>
+        </w:rPr>
+        <w:t xml:space="preserve"> </w:t>
+      </w:r>
+      <w:r>
+        <w:br w:type="page"/>
+      </w:r>
+    </w:p>
+    <w:p>
+      <w:pPr>
+        <w:pStyle w:val="ac"/>
+      </w:pPr>
+      <w:bookmarkStart w:id="4" w:name="_Toc148111005"/>
+      <w:bookmarkStart w:id="5" w:name="_Toc153394812"/>
       <w:r>
         <w:rPr>
           <w:rStyle w:val="ae"/>
@@ -750,8 +1419,8 @@
         </w:rPr>
         <w:t>类</w:t>
       </w:r>
-      <w:bookmarkEnd w:id="2"/>
-      <w:bookmarkEnd w:id="3"/>
+      <w:bookmarkEnd w:id="4"/>
+      <w:bookmarkEnd w:id="5"/>
     </w:p>
     <w:p>
       <w:pPr>
@@ -761,14 +1430,14 @@
           <w:numId w:val="10"/>
         </w:numPr>
       </w:pPr>
-      <w:bookmarkStart w:id="4" w:name="_Toc149254201"/>
+      <w:bookmarkStart w:id="6" w:name="_Toc153394813"/>
       <w:r>
         <w:rPr>
           <w:rFonts w:hint="eastAsia"/>
         </w:rPr>
         <w:t>修改功能包依赖项</w:t>
       </w:r>
-      <w:bookmarkEnd w:id="4"/>
+      <w:bookmarkEnd w:id="6"/>
     </w:p>
     <w:p>
       <w:r>
@@ -944,7 +1613,7 @@
         </w:rPr>
         <w:t>：</w:t>
       </w:r>
-      <w:hyperlink r:id="rId8" w:history="1">
+      <w:hyperlink r:id="rId10" w:history="1">
         <w:r>
           <w:t>用文本编辑器或</w:t>
         </w:r>
@@ -1150,7 +1819,7 @@
       <w:pPr>
         <w:pStyle w:val="ac"/>
       </w:pPr>
-      <w:bookmarkStart w:id="5" w:name="_Toc149254202"/>
+      <w:bookmarkStart w:id="7" w:name="_Toc153394814"/>
       <w:r>
         <w:rPr>
           <w:rFonts w:hint="eastAsia"/>
@@ -1158,7 +1827,7 @@
         <w:lastRenderedPageBreak/>
         <w:t>编译类</w:t>
       </w:r>
-      <w:bookmarkEnd w:id="5"/>
+      <w:bookmarkEnd w:id="7"/>
     </w:p>
     <w:p>
       <w:pPr>
@@ -1168,7 +1837,7 @@
           <w:numId w:val="10"/>
         </w:numPr>
       </w:pPr>
-      <w:bookmarkStart w:id="6" w:name="_Toc149254203"/>
+      <w:bookmarkStart w:id="8" w:name="_Toc153394815"/>
       <w:r>
         <w:t>已经包含了正确的头文件并且在</w:t>
       </w:r>
@@ -1178,7 +1847,7 @@
       <w:r>
         <w:t>中正确地链接了所需的库，但仍然遇到链接错误</w:t>
       </w:r>
-      <w:bookmarkEnd w:id="6"/>
+      <w:bookmarkEnd w:id="8"/>
     </w:p>
     <w:p>
       <w:r>
@@ -1313,7 +1982,7 @@
       <w:pPr>
         <w:pStyle w:val="ac"/>
       </w:pPr>
-      <w:bookmarkStart w:id="7" w:name="_Toc149254204"/>
+      <w:bookmarkStart w:id="9" w:name="_Toc153394816"/>
       <w:r>
         <w:rPr>
           <w:rFonts w:hint="eastAsia"/>
@@ -1321,7 +1990,7 @@
         <w:lastRenderedPageBreak/>
         <w:t>运行过程类</w:t>
       </w:r>
-      <w:bookmarkEnd w:id="7"/>
+      <w:bookmarkEnd w:id="9"/>
     </w:p>
     <w:p>
       <w:pPr>
@@ -1331,7 +2000,7 @@
           <w:numId w:val="10"/>
         </w:numPr>
       </w:pPr>
-      <w:bookmarkStart w:id="8" w:name="_Toc149254205"/>
+      <w:bookmarkStart w:id="10" w:name="_Toc153394817"/>
       <w:r>
         <w:t>"</w:t>
       </w:r>
@@ -1344,7 +2013,7 @@
       <w:r>
         <w:t>没有该目录啥啥啥</w:t>
       </w:r>
-      <w:bookmarkEnd w:id="8"/>
+      <w:bookmarkEnd w:id="10"/>
     </w:p>
     <w:p>
       <w:r>
@@ -1466,16 +2135,17 @@
           <w:numId w:val="10"/>
         </w:numPr>
       </w:pPr>
-      <w:bookmarkStart w:id="9" w:name="_Toc149254206"/>
+      <w:bookmarkStart w:id="11" w:name="_Toc153394818"/>
       <w:r>
         <w:t xml:space="preserve">/usr/bin/env: "python\r": </w:t>
       </w:r>
       <w:r>
         <w:t>没有那个文件或目录</w:t>
       </w:r>
-      <w:bookmarkEnd w:id="9"/>
-    </w:p>
-    <w:p>
+      <w:bookmarkEnd w:id="11"/>
+    </w:p>
+    <w:p>
+      <w:bookmarkStart w:id="12" w:name="_Hlk156219887"/>
       <w:r>
         <w:t>@Cause 1</w:t>
       </w:r>
@@ -1485,6 +2155,7 @@
         </w:rPr>
         <w:t>：</w:t>
       </w:r>
+      <w:bookmarkEnd w:id="12"/>
       <w:r>
         <w:tab/>
       </w:r>
@@ -1843,8 +2514,148 @@
         <w:tab/>
       </w:r>
     </w:p>
+    <w:p>
+      <w:pPr>
+        <w:numPr>
+          <w:ilvl w:val="0"/>
+          <w:numId w:val="0"/>
+        </w:numPr>
+        <w:ind w:left="860" w:hanging="440"/>
+      </w:pPr>
+    </w:p>
+    <w:p>
+      <w:pPr>
+        <w:pStyle w:val="a0"/>
+        <w:numPr>
+          <w:ilvl w:val="0"/>
+          <w:numId w:val="10"/>
+        </w:numPr>
+      </w:pPr>
+      <w:r>
+        <w:rPr>
+          <w:rFonts w:hint="eastAsia"/>
+        </w:rPr>
+        <w:t>串口别名修改后，仍显示</w:t>
+      </w:r>
+      <w:r>
+        <w:rPr>
+          <w:rFonts w:hint="eastAsia"/>
+        </w:rPr>
+        <w:t>F</w:t>
+      </w:r>
+      <w:r>
+        <w:t>ailed to open the serial port, could not find xxxx:</w:t>
+      </w:r>
+    </w:p>
+    <w:p>
+      <w:r>
+        <w:t>@Cause 1</w:t>
+      </w:r>
+      <w:r>
+        <w:rPr>
+          <w:rFonts w:hint="eastAsia"/>
+        </w:rPr>
+        <w:t>：</w:t>
+      </w:r>
+      <w:r>
+        <w:rPr>
+          <w:rFonts w:hint="eastAsia"/>
+        </w:rPr>
+        <w:t>看看是不是端口地址名输入错误</w:t>
+      </w:r>
+      <w:r>
+        <w:t>!!!</w:t>
+      </w:r>
+    </w:p>
+    <w:p>
+      <w:r>
+        <w:t>@Solve 1:</w:t>
+      </w:r>
+      <w:r>
+        <w:rPr>
+          <w:rFonts w:hint="eastAsia"/>
+        </w:rPr>
+        <w:t>：原来端口地址为：</w:t>
+      </w:r>
+      <w:r>
+        <w:t>/</w:t>
+      </w:r>
+      <w:r>
+        <w:rPr>
+          <w:rFonts w:hint="eastAsia"/>
+        </w:rPr>
+        <w:t>dev</w:t>
+      </w:r>
+      <w:r>
+        <w:t>/ttyUSB0</w:t>
+      </w:r>
+    </w:p>
+    <w:p>
+      <w:pPr>
+        <w:numPr>
+          <w:ilvl w:val="0"/>
+          <w:numId w:val="0"/>
+        </w:numPr>
+        <w:ind w:left="2120" w:firstLine="400"/>
+      </w:pPr>
+      <w:r>
+        <w:rPr>
+          <w:rFonts w:hint="eastAsia"/>
+        </w:rPr>
+        <w:t>修改后地址：</w:t>
+      </w:r>
+      <w:r>
+        <w:rPr>
+          <w:rFonts w:hint="eastAsia"/>
+        </w:rPr>
+        <w:t>/dev/&lt;</w:t>
+      </w:r>
+      <w:r>
+        <w:rPr>
+          <w:rFonts w:hint="eastAsia"/>
+        </w:rPr>
+        <w:t>用户自行修改的名字</w:t>
+      </w:r>
+      <w:r>
+        <w:t>&gt;</w:t>
+      </w:r>
+    </w:p>
+    <w:p>
+      <w:pPr>
+        <w:rPr>
+          <w:rFonts w:hint="eastAsia"/>
+        </w:rPr>
+      </w:pPr>
+      <w:r>
+        <w:t>@</w:t>
+      </w:r>
+      <w:r>
+        <w:rPr>
+          <w:rFonts w:hint="eastAsia"/>
+        </w:rPr>
+        <w:t>Warnning</w:t>
+      </w:r>
+      <w:r>
+        <w:rPr>
+          <w:rFonts w:hint="eastAsia"/>
+        </w:rPr>
+        <w:t>！千万别把“</w:t>
+      </w:r>
+      <w:r>
+        <w:rPr>
+          <w:rFonts w:hint="eastAsia"/>
+        </w:rPr>
+        <w:t>/dev</w:t>
+      </w:r>
+      <w:r>
+        <w:rPr>
+          <w:rFonts w:hint="eastAsia"/>
+        </w:rPr>
+        <w:t>”漏了！</w:t>
+      </w:r>
+    </w:p>
     <w:sectPr>
-      <w:footerReference w:type="default" r:id="rId9"/>
+      <w:footerReference w:type="default" r:id="rId11"/>
       <w:pgSz w:w="11906" w:h="16838"/>
       <w:pgMar w:top="1440" w:right="1800" w:bottom="1440" w:left="1800" w:header="851" w:footer="992" w:gutter="0"/>
       <w:pgNumType w:start="0"/>
@@ -2479,6 +3290,119 @@
     </w:lvl>
   </w:abstractNum>
   <w:abstractNum w:abstractNumId="5" w15:restartNumberingAfterBreak="0">
+    <w:nsid w:val="3EE21D97"/>
+    <w:multiLevelType w:val="hybridMultilevel"/>
+    <w:tmpl w:val="B7969546"/>
+    <w:lvl w:ilvl="0" w:tplc="04090001">
+      <w:start w:val="1"/>
+      <w:numFmt w:val="bullet"/>
+      <w:lvlText w:val=""/>
+      <w:lvlJc w:val="left"/>
+      <w:pPr>
+        <w:ind w:left="440" w:hanging="440"/>
+      </w:pPr>
+      <w:rPr>
+        <w:rFonts w:ascii="Wingdings" w:hAnsi="Wingdings" w:hint="default"/>
+      </w:rPr>
+    </w:lvl>
+    <w:lvl w:ilvl="1" w:tplc="04090003" w:tentative="1">
+      <w:start w:val="1"/>
+      <w:numFmt w:val="bullet"/>
+      <w:lvlText w:val=""/>
+      <w:lvlJc w:val="left"/>
+      <w:pPr>
+        <w:ind w:left="880" w:hanging="440"/>
+      </w:pPr>
+      <w:rPr>
+        <w:rFonts w:ascii="Wingdings" w:hAnsi="Wingdings" w:hint="default"/>
+      </w:rPr>
+    </w:lvl>
+    <w:lvl w:ilvl="2" w:tplc="04090005" w:tentative="1">
+      <w:start w:val="1"/>
+      <w:numFmt w:val="bullet"/>
+      <w:lvlText w:val=""/>
+      <w:lvlJc w:val="left"/>
+      <w:pPr>
+        <w:ind w:left="1320" w:hanging="440"/>
+      </w:pPr>
+      <w:rPr>
+        <w:rFonts w:ascii="Wingdings" w:hAnsi="Wingdings" w:hint="default"/>
+      </w:rPr>
+    </w:lvl>
+    <w:lvl w:ilvl="3" w:tplc="04090001" w:tentative="1">
+      <w:start w:val="1"/>
+      <w:numFmt w:val="bullet"/>
+      <w:lvlText w:val=""/>
+      <w:lvlJc w:val="left"/>
+      <w:pPr>
+        <w:ind w:left="1760" w:hanging="440"/>
+      </w:pPr>
+      <w:rPr>
+        <w:rFonts w:ascii="Wingdings" w:hAnsi="Wingdings" w:hint="default"/>
+      </w:rPr>
+    </w:lvl>
+    <w:lvl w:ilvl="4" w:tplc="04090003" w:tentative="1">
+      <w:start w:val="1"/>
+      <w:numFmt w:val="bullet"/>
+      <w:lvlText w:val=""/>
+      <w:lvlJc w:val="left"/>
+      <w:pPr>
+        <w:ind w:left="2200" w:hanging="440"/>
+      </w:pPr>
+      <w:rPr>
+        <w:rFonts w:ascii="Wingdings" w:hAnsi="Wingdings" w:hint="default"/>
+      </w:rPr>
+    </w:lvl>
+    <w:lvl w:ilvl="5" w:tplc="04090005" w:tentative="1">
+      <w:start w:val="1"/>
+      <w:numFmt w:val="bullet"/>
+      <w:lvlText w:val=""/>
+      <w:lvlJc w:val="left"/>
+      <w:pPr>
+        <w:ind w:left="2640" w:hanging="440"/>
+      </w:pPr>
+      <w:rPr>
+        <w:rFonts w:ascii="Wingdings" w:hAnsi="Wingdings" w:hint="default"/>
+      </w:rPr>
+    </w:lvl>
+    <w:lvl w:ilvl="6" w:tplc="04090001" w:tentative="1">
+      <w:start w:val="1"/>
+      <w:numFmt w:val="bullet"/>
+      <w:lvlText w:val=""/>
+      <w:lvlJc w:val="left"/>
+      <w:pPr>
+        <w:ind w:left="3080" w:hanging="440"/>
+      </w:pPr>
+      <w:rPr>
+        <w:rFonts w:ascii="Wingdings" w:hAnsi="Wingdings" w:hint="default"/>
+      </w:rPr>
+    </w:lvl>
+    <w:lvl w:ilvl="7" w:tplc="04090003" w:tentative="1">
+      <w:start w:val="1"/>
+      <w:numFmt w:val="bullet"/>
+      <w:lvlText w:val=""/>
+      <w:lvlJc w:val="left"/>
+      <w:pPr>
+        <w:ind w:left="3520" w:hanging="440"/>
+      </w:pPr>
+      <w:rPr>
+        <w:rFonts w:ascii="Wingdings" w:hAnsi="Wingdings" w:hint="default"/>
+      </w:rPr>
+    </w:lvl>
+    <w:lvl w:ilvl="8" w:tplc="04090005" w:tentative="1">
+      <w:start w:val="1"/>
+      <w:numFmt w:val="bullet"/>
+      <w:lvlText w:val=""/>
+      <w:lvlJc w:val="left"/>
+      <w:pPr>
+        <w:ind w:left="3960" w:hanging="440"/>
+      </w:pPr>
+      <w:rPr>
+        <w:rFonts w:ascii="Wingdings" w:hAnsi="Wingdings" w:hint="default"/>
+      </w:rPr>
+    </w:lvl>
+  </w:abstractNum>
+  <w:abstractNum w:abstractNumId="6" w15:restartNumberingAfterBreak="0">
     <w:nsid w:val="47A30269"/>
     <w:multiLevelType w:val="hybridMultilevel"/>
     <w:tmpl w:val="420C5B72"/>
@@ -2591,10 +3515,10 @@
       </w:rPr>
     </w:lvl>
   </w:abstractNum>
-  <w:abstractNum w:abstractNumId="6" w15:restartNumberingAfterBreak="0">
+  <w:abstractNum w:abstractNumId="7" w15:restartNumberingAfterBreak="0">
     <w:nsid w:val="4BC33E15"/>
     <w:multiLevelType w:val="hybridMultilevel"/>
-    <w:tmpl w:val="F8F68824"/>
+    <w:tmpl w:val="270AF176"/>
     <w:lvl w:ilvl="0" w:tplc="04090001">
       <w:start w:val="1"/>
       <w:numFmt w:val="bullet"/>
@@ -2704,7 +3628,7 @@
       </w:rPr>
     </w:lvl>
   </w:abstractNum>
-  <w:abstractNum w:abstractNumId="7" w15:restartNumberingAfterBreak="0">
+  <w:abstractNum w:abstractNumId="8" w15:restartNumberingAfterBreak="0">
     <w:nsid w:val="61681956"/>
     <w:multiLevelType w:val="hybridMultilevel"/>
     <w:tmpl w:val="BA6C7530"/>
@@ -2817,7 +3741,7 @@
       </w:rPr>
     </w:lvl>
   </w:abstractNum>
-  <w:abstractNum w:abstractNumId="8" w15:restartNumberingAfterBreak="0">
+  <w:abstractNum w:abstractNumId="9" w15:restartNumberingAfterBreak="0">
     <w:nsid w:val="6918002A"/>
     <w:multiLevelType w:val="hybridMultilevel"/>
     <w:tmpl w:val="E0A80AFC"/>
@@ -2930,7 +3854,7 @@
       </w:rPr>
     </w:lvl>
   </w:abstractNum>
-  <w:abstractNum w:abstractNumId="9" w15:restartNumberingAfterBreak="0">
+  <w:abstractNum w:abstractNumId="10" w15:restartNumberingAfterBreak="0">
     <w:nsid w:val="7EA71BB4"/>
     <w:multiLevelType w:val="hybridMultilevel"/>
     <w:tmpl w:val="D06A2CD8"/>
@@ -3050,10 +3974,10 @@
     <w:abstractNumId w:val="4"/>
   </w:num>
   <w:num w:numId="3" w16cid:durableId="1542860581">
-    <w:abstractNumId w:val="5"/>
+    <w:abstractNumId w:val="6"/>
   </w:num>
   <w:num w:numId="4" w16cid:durableId="17245221">
-    <w:abstractNumId w:val="8"/>
+    <w:abstractNumId w:val="9"/>
   </w:num>
   <w:num w:numId="5" w16cid:durableId="1385906998">
     <w:abstractNumId w:val="1"/>
@@ -3065,13 +3989,16 @@
     <w:abstractNumId w:val="2"/>
   </w:num>
   <w:num w:numId="8" w16cid:durableId="1656570649">
+    <w:abstractNumId w:val="8"/>
+  </w:num>
+  <w:num w:numId="9" w16cid:durableId="208303444">
+    <w:abstractNumId w:val="10"/>
+  </w:num>
+  <w:num w:numId="10" w16cid:durableId="2015106924">
     <w:abstractNumId w:val="7"/>
   </w:num>
-  <w:num w:numId="9" w16cid:durableId="208303444">
-    <w:abstractNumId w:val="9"/>
-  </w:num>
-  <w:num w:numId="10" w16cid:durableId="2015106924">
-    <w:abstractNumId w:val="6"/>
+  <w:num w:numId="11" w16cid:durableId="116485952">
+    <w:abstractNumId w:val="5"/>
   </w:num>
 </w:numbering>
 </file>
@@ -3535,7 +4462,6 @@
   <w:style w:type="character" w:default="1" w:styleId="a1">
     <w:name w:val="Default Paragraph Font"/>
     <w:uiPriority w:val="1"/>
-    <w:semiHidden/>
     <w:unhideWhenUsed/>
   </w:style>
   <w:style w:type="table" w:default="1" w:styleId="a2">

</xml_diff>